<commit_message>
updating to latest version
</commit_message>
<xml_diff>
--- a/shunn/long/template-modern.docx
+++ b/shunn/long/template-modern.docx
@@ -1,13 +1,11 @@
 
 <file path=word/document.xml><?xml version="1.0" encoding="utf-8"?>
-<w:document xmlns:wpc="http://schemas.microsoft.com/office/word/2010/wordprocessingCanvas" xmlns:cx="http://schemas.microsoft.com/office/drawing/2014/chartex" xmlns:cx1="http://schemas.microsoft.com/office/drawing/2015/9/8/chartex" xmlns:cx2="http://schemas.microsoft.com/office/drawing/2015/10/21/chartex" xmlns:cx3="http://schemas.microsoft.com/office/drawing/2016/5/9/chartex" xmlns:cx4="http://schemas.microsoft.com/office/drawing/2016/5/10/chartex" xmlns:cx5="http://schemas.microsoft.com/office/drawing/2016/5/11/chartex" xmlns:cx6="http://schemas.microsoft.com/office/drawing/2016/5/12/chartex" xmlns:cx7="http://schemas.microsoft.com/office/drawing/2016/5/13/chartex" xmlns:cx8="http://schemas.microsoft.com/office/drawing/2016/5/14/chartex" xmlns:mc="http://schemas.openxmlformats.org/markup-compatibility/2006" xmlns:aink="http://schemas.microsoft.com/office/drawing/2016/ink" xmlns:am3d="http://schemas.microsoft.com/office/drawing/2017/model3d" xmlns:o="urn:schemas-microsoft-com:office:office" xmlns:r="http://schemas.openxmlformats.org/officeDocument/2006/relationships" xmlns:m="http://schemas.openxmlformats.org/officeDocument/2006/math" xmlns:v="urn:schemas-microsoft-com:vml" xmlns:wp14="http://schemas.microsoft.com/office/word/2010/wordprocessingDrawing" xmlns:wp="http://schemas.openxmlformats.org/drawingml/2006/wordprocessingDrawing" xmlns:w10="urn:schemas-microsoft-com:office:word" xmlns:w="http://schemas.openxmlformats.org/wordprocessingml/2006/main" xmlns:w14="http://schemas.microsoft.com/office/word/2010/wordml" xmlns:w15="http://schemas.microsoft.com/office/word/2012/wordml" xmlns:w16cid="http://schemas.microsoft.com/office/word/2016/wordml/cid" xmlns:w16se="http://schemas.microsoft.com/office/word/2015/wordml/symex" xmlns:wpg="http://schemas.microsoft.com/office/word/2010/wordprocessingGroup" xmlns:wpi="http://schemas.microsoft.com/office/word/2010/wordprocessingInk" xmlns:wne="http://schemas.microsoft.com/office/word/2006/wordml" xmlns:wps="http://schemas.microsoft.com/office/word/2010/wordprocessingShape" mc:Ignorable="w14 w15 w16se w16cid wp14">
+<w:document xmlns:wpc="http://schemas.microsoft.com/office/word/2010/wordprocessingCanvas" xmlns:cx="http://schemas.microsoft.com/office/drawing/2014/chartex" xmlns:cx1="http://schemas.microsoft.com/office/drawing/2015/9/8/chartex" xmlns:cx2="http://schemas.microsoft.com/office/drawing/2015/10/21/chartex" xmlns:cx3="http://schemas.microsoft.com/office/drawing/2016/5/9/chartex" xmlns:cx4="http://schemas.microsoft.com/office/drawing/2016/5/10/chartex" xmlns:cx5="http://schemas.microsoft.com/office/drawing/2016/5/11/chartex" xmlns:cx6="http://schemas.microsoft.com/office/drawing/2016/5/12/chartex" xmlns:cx7="http://schemas.microsoft.com/office/drawing/2016/5/13/chartex" xmlns:cx8="http://schemas.microsoft.com/office/drawing/2016/5/14/chartex" xmlns:mc="http://schemas.openxmlformats.org/markup-compatibility/2006" xmlns:aink="http://schemas.microsoft.com/office/drawing/2016/ink" xmlns:am3d="http://schemas.microsoft.com/office/drawing/2017/model3d" xmlns:o="urn:schemas-microsoft-com:office:office" xmlns:oel="http://schemas.microsoft.com/office/2019/extlst" xmlns:r="http://schemas.openxmlformats.org/officeDocument/2006/relationships" xmlns:m="http://schemas.openxmlformats.org/officeDocument/2006/math" xmlns:v="urn:schemas-microsoft-com:vml" xmlns:wp14="http://schemas.microsoft.com/office/word/2010/wordprocessingDrawing" xmlns:wp="http://schemas.openxmlformats.org/drawingml/2006/wordprocessingDrawing" xmlns:w10="urn:schemas-microsoft-com:office:word" xmlns:w="http://schemas.openxmlformats.org/wordprocessingml/2006/main" xmlns:w14="http://schemas.microsoft.com/office/word/2010/wordml" xmlns:w15="http://schemas.microsoft.com/office/word/2012/wordml" xmlns:w16cex="http://schemas.microsoft.com/office/word/2018/wordml/cex" xmlns:w16cid="http://schemas.microsoft.com/office/word/2016/wordml/cid" xmlns:w16="http://schemas.microsoft.com/office/word/2018/wordml" xmlns:w16sdtdh="http://schemas.microsoft.com/office/word/2020/wordml/sdtdatahash" xmlns:w16se="http://schemas.microsoft.com/office/word/2015/wordml/symex" xmlns:wpg="http://schemas.microsoft.com/office/word/2010/wordprocessingGroup" xmlns:wpi="http://schemas.microsoft.com/office/word/2010/wordprocessingInk" xmlns:wne="http://schemas.microsoft.com/office/word/2006/wordml" xmlns:wps="http://schemas.microsoft.com/office/word/2010/wordprocessingShape" mc:Ignorable="w14 w15 w16se w16cid w16 w16cex w16sdtdh wp14">
   <w:body>
     <w:p>
       <w:pPr>
         <w:pStyle w:val="Title"/>
       </w:pPr>
-      <w:bookmarkStart w:id="0" w:name="_GoBack"/>
-      <w:bookmarkEnd w:id="0"/>
       <w:r>
         <w:t xml:space="preserve"> </w:t>
       </w:r>
@@ -58,6 +56,7 @@
     <w:p>
       <w:pPr>
         <w:pStyle w:val="Heading1"/>
+        <w:framePr w:wrap="notBeside"/>
       </w:pPr>
       <w:r>
         <w:lastRenderedPageBreak/>
@@ -66,9 +65,11 @@
     </w:p>
     <w:p>
       <w:pPr>
-        <w:pStyle w:val="Heading2"/>
-      </w:pPr>
-      <w:r>
+        <w:pStyle w:val="Heading1"/>
+        <w:framePr w:wrap="notBeside"/>
+      </w:pPr>
+      <w:r>
+        <w:lastRenderedPageBreak/>
         <w:t>Heading 2</w:t>
       </w:r>
     </w:p>
@@ -171,27 +172,13 @@
         <w:rPr>
           <w:rStyle w:val="VerbatimChar"/>
         </w:rPr>
-        <w:t xml:space="preserve">Verbatim </w:t>
-      </w:r>
-      <w:proofErr w:type="gramStart"/>
-      <w:r>
-        <w:rPr>
-          <w:rStyle w:val="VerbatimChar"/>
-        </w:rPr>
-        <w:t xml:space="preserve">Char </w:t>
+        <w:t xml:space="preserve">Verbatim Char </w:t>
       </w:r>
       <w:r>
         <w:rPr>
           <w:rStyle w:val="BodyTextChar"/>
         </w:rPr>
-        <w:t xml:space="preserve"> .</w:t>
-      </w:r>
-      <w:proofErr w:type="gramEnd"/>
-      <w:r>
-        <w:rPr>
-          <w:rStyle w:val="BodyTextChar"/>
-        </w:rPr>
-        <w:t xml:space="preserve">     </w:t>
+        <w:t xml:space="preserve"> .     </w:t>
       </w:r>
       <w:hyperlink r:id="rId8" w:history="1">
         <w:r>
@@ -325,6 +312,7 @@
         <w:pStyle w:val="ImageCaption"/>
       </w:pPr>
       <w:r>
+        <w:lastRenderedPageBreak/>
         <w:t xml:space="preserve"> Image Caption </w:t>
       </w:r>
     </w:p>
@@ -377,9 +365,12 @@
       </w:r>
     </w:p>
     <w:sectPr>
-      <w:headerReference w:type="default" r:id="rId9"/>
-      <w:headerReference w:type="first" r:id="rId10"/>
-      <w:footerReference w:type="first" r:id="rId11"/>
+      <w:headerReference w:type="even" r:id="rId9"/>
+      <w:headerReference w:type="default" r:id="rId10"/>
+      <w:footerReference w:type="even" r:id="rId11"/>
+      <w:footerReference w:type="default" r:id="rId12"/>
+      <w:headerReference w:type="first" r:id="rId13"/>
+      <w:footerReference w:type="first" r:id="rId14"/>
       <w:pgSz w:w="12240" w:h="15840"/>
       <w:pgMar w:top="1440" w:right="1440" w:bottom="1440" w:left="1440" w:header="720" w:footer="720" w:gutter="0"/>
       <w:cols w:space="720"/>
@@ -391,7 +382,7 @@
 </file>
 
 <file path=word/endnotes.xml><?xml version="1.0" encoding="utf-8"?>
-<w:endnotes xmlns:wpc="http://schemas.microsoft.com/office/word/2010/wordprocessingCanvas" xmlns:cx="http://schemas.microsoft.com/office/drawing/2014/chartex" xmlns:cx1="http://schemas.microsoft.com/office/drawing/2015/9/8/chartex" xmlns:cx2="http://schemas.microsoft.com/office/drawing/2015/10/21/chartex" xmlns:cx3="http://schemas.microsoft.com/office/drawing/2016/5/9/chartex" xmlns:cx4="http://schemas.microsoft.com/office/drawing/2016/5/10/chartex" xmlns:cx5="http://schemas.microsoft.com/office/drawing/2016/5/11/chartex" xmlns:cx6="http://schemas.microsoft.com/office/drawing/2016/5/12/chartex" xmlns:cx7="http://schemas.microsoft.com/office/drawing/2016/5/13/chartex" xmlns:cx8="http://schemas.microsoft.com/office/drawing/2016/5/14/chartex" xmlns:mc="http://schemas.openxmlformats.org/markup-compatibility/2006" xmlns:aink="http://schemas.microsoft.com/office/drawing/2016/ink" xmlns:am3d="http://schemas.microsoft.com/office/drawing/2017/model3d" xmlns:o="urn:schemas-microsoft-com:office:office" xmlns:r="http://schemas.openxmlformats.org/officeDocument/2006/relationships" xmlns:m="http://schemas.openxmlformats.org/officeDocument/2006/math" xmlns:v="urn:schemas-microsoft-com:vml" xmlns:wp14="http://schemas.microsoft.com/office/word/2010/wordprocessingDrawing" xmlns:wp="http://schemas.openxmlformats.org/drawingml/2006/wordprocessingDrawing" xmlns:w10="urn:schemas-microsoft-com:office:word" xmlns:w="http://schemas.openxmlformats.org/wordprocessingml/2006/main" xmlns:w14="http://schemas.microsoft.com/office/word/2010/wordml" xmlns:w15="http://schemas.microsoft.com/office/word/2012/wordml" xmlns:w16cid="http://schemas.microsoft.com/office/word/2016/wordml/cid" xmlns:w16se="http://schemas.microsoft.com/office/word/2015/wordml/symex" xmlns:wpg="http://schemas.microsoft.com/office/word/2010/wordprocessingGroup" xmlns:wpi="http://schemas.microsoft.com/office/word/2010/wordprocessingInk" xmlns:wne="http://schemas.microsoft.com/office/word/2006/wordml" xmlns:wps="http://schemas.microsoft.com/office/word/2010/wordprocessingShape" mc:Ignorable="w14 w15 w16se w16cid wp14">
+<w:endnotes xmlns:wpc="http://schemas.microsoft.com/office/word/2010/wordprocessingCanvas" xmlns:cx="http://schemas.microsoft.com/office/drawing/2014/chartex" xmlns:cx1="http://schemas.microsoft.com/office/drawing/2015/9/8/chartex" xmlns:cx2="http://schemas.microsoft.com/office/drawing/2015/10/21/chartex" xmlns:cx3="http://schemas.microsoft.com/office/drawing/2016/5/9/chartex" xmlns:cx4="http://schemas.microsoft.com/office/drawing/2016/5/10/chartex" xmlns:cx5="http://schemas.microsoft.com/office/drawing/2016/5/11/chartex" xmlns:cx6="http://schemas.microsoft.com/office/drawing/2016/5/12/chartex" xmlns:cx7="http://schemas.microsoft.com/office/drawing/2016/5/13/chartex" xmlns:cx8="http://schemas.microsoft.com/office/drawing/2016/5/14/chartex" xmlns:mc="http://schemas.openxmlformats.org/markup-compatibility/2006" xmlns:aink="http://schemas.microsoft.com/office/drawing/2016/ink" xmlns:am3d="http://schemas.microsoft.com/office/drawing/2017/model3d" xmlns:o="urn:schemas-microsoft-com:office:office" xmlns:oel="http://schemas.microsoft.com/office/2019/extlst" xmlns:r="http://schemas.openxmlformats.org/officeDocument/2006/relationships" xmlns:m="http://schemas.openxmlformats.org/officeDocument/2006/math" xmlns:v="urn:schemas-microsoft-com:vml" xmlns:wp14="http://schemas.microsoft.com/office/word/2010/wordprocessingDrawing" xmlns:wp="http://schemas.openxmlformats.org/drawingml/2006/wordprocessingDrawing" xmlns:w10="urn:schemas-microsoft-com:office:word" xmlns:w="http://schemas.openxmlformats.org/wordprocessingml/2006/main" xmlns:w14="http://schemas.microsoft.com/office/word/2010/wordml" xmlns:w15="http://schemas.microsoft.com/office/word/2012/wordml" xmlns:w16cex="http://schemas.microsoft.com/office/word/2018/wordml/cex" xmlns:w16cid="http://schemas.microsoft.com/office/word/2016/wordml/cid" xmlns:w16="http://schemas.microsoft.com/office/word/2018/wordml" xmlns:w16sdtdh="http://schemas.microsoft.com/office/word/2020/wordml/sdtdatahash" xmlns:w16se="http://schemas.microsoft.com/office/word/2015/wordml/symex" xmlns:wpg="http://schemas.microsoft.com/office/word/2010/wordprocessingGroup" xmlns:wpi="http://schemas.microsoft.com/office/word/2010/wordprocessingInk" xmlns:wne="http://schemas.microsoft.com/office/word/2006/wordml" xmlns:wps="http://schemas.microsoft.com/office/word/2010/wordprocessingShape" mc:Ignorable="w14 w15 w16se w16cid w16 w16cex w16sdtdh wp14">
   <w:endnote w:type="separator" w:id="-1">
     <w:p>
       <w:r>
@@ -410,20 +401,49 @@
 </file>
 
 <file path=word/footer1.xml><?xml version="1.0" encoding="utf-8"?>
-<w:ftr xmlns:wpc="http://schemas.microsoft.com/office/word/2010/wordprocessingCanvas" xmlns:cx="http://schemas.microsoft.com/office/drawing/2014/chartex" xmlns:cx1="http://schemas.microsoft.com/office/drawing/2015/9/8/chartex" xmlns:cx2="http://schemas.microsoft.com/office/drawing/2015/10/21/chartex" xmlns:cx3="http://schemas.microsoft.com/office/drawing/2016/5/9/chartex" xmlns:cx4="http://schemas.microsoft.com/office/drawing/2016/5/10/chartex" xmlns:cx5="http://schemas.microsoft.com/office/drawing/2016/5/11/chartex" xmlns:cx6="http://schemas.microsoft.com/office/drawing/2016/5/12/chartex" xmlns:cx7="http://schemas.microsoft.com/office/drawing/2016/5/13/chartex" xmlns:cx8="http://schemas.microsoft.com/office/drawing/2016/5/14/chartex" xmlns:mc="http://schemas.openxmlformats.org/markup-compatibility/2006" xmlns:aink="http://schemas.microsoft.com/office/drawing/2016/ink" xmlns:am3d="http://schemas.microsoft.com/office/drawing/2017/model3d" xmlns:o="urn:schemas-microsoft-com:office:office" xmlns:r="http://schemas.openxmlformats.org/officeDocument/2006/relationships" xmlns:m="http://schemas.openxmlformats.org/officeDocument/2006/math" xmlns:v="urn:schemas-microsoft-com:vml" xmlns:wp14="http://schemas.microsoft.com/office/word/2010/wordprocessingDrawing" xmlns:wp="http://schemas.openxmlformats.org/drawingml/2006/wordprocessingDrawing" xmlns:w10="urn:schemas-microsoft-com:office:word" xmlns:w="http://schemas.openxmlformats.org/wordprocessingml/2006/main" xmlns:w14="http://schemas.microsoft.com/office/word/2010/wordml" xmlns:w15="http://schemas.microsoft.com/office/word/2012/wordml" xmlns:w16cid="http://schemas.microsoft.com/office/word/2016/wordml/cid" xmlns:w16se="http://schemas.microsoft.com/office/word/2015/wordml/symex" xmlns:wpg="http://schemas.microsoft.com/office/word/2010/wordprocessingGroup" xmlns:wpi="http://schemas.microsoft.com/office/word/2010/wordprocessingInk" xmlns:wne="http://schemas.microsoft.com/office/word/2006/wordml" xmlns:wps="http://schemas.microsoft.com/office/word/2010/wordprocessingShape" mc:Ignorable="w14 w15 w16se w16cid wp14">
+<w:ftr xmlns:wpc="http://schemas.microsoft.com/office/word/2010/wordprocessingCanvas" xmlns:cx="http://schemas.microsoft.com/office/drawing/2014/chartex" xmlns:cx1="http://schemas.microsoft.com/office/drawing/2015/9/8/chartex" xmlns:cx2="http://schemas.microsoft.com/office/drawing/2015/10/21/chartex" xmlns:cx3="http://schemas.microsoft.com/office/drawing/2016/5/9/chartex" xmlns:cx4="http://schemas.microsoft.com/office/drawing/2016/5/10/chartex" xmlns:cx5="http://schemas.microsoft.com/office/drawing/2016/5/11/chartex" xmlns:cx6="http://schemas.microsoft.com/office/drawing/2016/5/12/chartex" xmlns:cx7="http://schemas.microsoft.com/office/drawing/2016/5/13/chartex" xmlns:cx8="http://schemas.microsoft.com/office/drawing/2016/5/14/chartex" xmlns:mc="http://schemas.openxmlformats.org/markup-compatibility/2006" xmlns:aink="http://schemas.microsoft.com/office/drawing/2016/ink" xmlns:am3d="http://schemas.microsoft.com/office/drawing/2017/model3d" xmlns:o="urn:schemas-microsoft-com:office:office" xmlns:oel="http://schemas.microsoft.com/office/2019/extlst" xmlns:r="http://schemas.openxmlformats.org/officeDocument/2006/relationships" xmlns:m="http://schemas.openxmlformats.org/officeDocument/2006/math" xmlns:v="urn:schemas-microsoft-com:vml" xmlns:wp14="http://schemas.microsoft.com/office/word/2010/wordprocessingDrawing" xmlns:wp="http://schemas.openxmlformats.org/drawingml/2006/wordprocessingDrawing" xmlns:w10="urn:schemas-microsoft-com:office:word" xmlns:w="http://schemas.openxmlformats.org/wordprocessingml/2006/main" xmlns:w14="http://schemas.microsoft.com/office/word/2010/wordml" xmlns:w15="http://schemas.microsoft.com/office/word/2012/wordml" xmlns:w16cex="http://schemas.microsoft.com/office/word/2018/wordml/cex" xmlns:w16cid="http://schemas.microsoft.com/office/word/2016/wordml/cid" xmlns:w16="http://schemas.microsoft.com/office/word/2018/wordml" xmlns:w16sdtdh="http://schemas.microsoft.com/office/word/2020/wordml/sdtdatahash" xmlns:w16se="http://schemas.microsoft.com/office/word/2015/wordml/symex" xmlns:wpg="http://schemas.microsoft.com/office/word/2010/wordprocessingGroup" xmlns:wpi="http://schemas.microsoft.com/office/word/2010/wordprocessingInk" xmlns:wne="http://schemas.microsoft.com/office/word/2006/wordml" xmlns:wps="http://schemas.microsoft.com/office/word/2010/wordprocessingShape" mc:Ignorable="w14 w15 w16se w16cid w16 w16cex w16sdtdh wp14">
   <w:p>
     <w:pPr>
       <w:pStyle w:val="Footer"/>
     </w:pPr>
+  </w:p>
+</w:ftr>
+</file>
+
+<file path=word/footer2.xml><?xml version="1.0" encoding="utf-8"?>
+<w:ftr xmlns:wpc="http://schemas.microsoft.com/office/word/2010/wordprocessingCanvas" xmlns:cx="http://schemas.microsoft.com/office/drawing/2014/chartex" xmlns:cx1="http://schemas.microsoft.com/office/drawing/2015/9/8/chartex" xmlns:cx2="http://schemas.microsoft.com/office/drawing/2015/10/21/chartex" xmlns:cx3="http://schemas.microsoft.com/office/drawing/2016/5/9/chartex" xmlns:cx4="http://schemas.microsoft.com/office/drawing/2016/5/10/chartex" xmlns:cx5="http://schemas.microsoft.com/office/drawing/2016/5/11/chartex" xmlns:cx6="http://schemas.microsoft.com/office/drawing/2016/5/12/chartex" xmlns:cx7="http://schemas.microsoft.com/office/drawing/2016/5/13/chartex" xmlns:cx8="http://schemas.microsoft.com/office/drawing/2016/5/14/chartex" xmlns:mc="http://schemas.openxmlformats.org/markup-compatibility/2006" xmlns:aink="http://schemas.microsoft.com/office/drawing/2016/ink" xmlns:am3d="http://schemas.microsoft.com/office/drawing/2017/model3d" xmlns:o="urn:schemas-microsoft-com:office:office" xmlns:oel="http://schemas.microsoft.com/office/2019/extlst" xmlns:r="http://schemas.openxmlformats.org/officeDocument/2006/relationships" xmlns:m="http://schemas.openxmlformats.org/officeDocument/2006/math" xmlns:v="urn:schemas-microsoft-com:vml" xmlns:wp14="http://schemas.microsoft.com/office/word/2010/wordprocessingDrawing" xmlns:wp="http://schemas.openxmlformats.org/drawingml/2006/wordprocessingDrawing" xmlns:w10="urn:schemas-microsoft-com:office:word" xmlns:w="http://schemas.openxmlformats.org/wordprocessingml/2006/main" xmlns:w14="http://schemas.microsoft.com/office/word/2010/wordml" xmlns:w15="http://schemas.microsoft.com/office/word/2012/wordml" xmlns:w16cex="http://schemas.microsoft.com/office/word/2018/wordml/cex" xmlns:w16cid="http://schemas.microsoft.com/office/word/2016/wordml/cid" xmlns:w16="http://schemas.microsoft.com/office/word/2018/wordml" xmlns:w16sdtdh="http://schemas.microsoft.com/office/word/2020/wordml/sdtdatahash" xmlns:w16se="http://schemas.microsoft.com/office/word/2015/wordml/symex" xmlns:wpg="http://schemas.microsoft.com/office/word/2010/wordprocessingGroup" xmlns:wpi="http://schemas.microsoft.com/office/word/2010/wordprocessingInk" xmlns:wne="http://schemas.microsoft.com/office/word/2006/wordml" xmlns:wps="http://schemas.microsoft.com/office/word/2010/wordprocessingShape" mc:Ignorable="w14 w15 w16se w16cid w16 w16cex w16sdtdh wp14">
+  <w:p>
+    <w:pPr>
+      <w:pStyle w:val="Footer"/>
+    </w:pPr>
+  </w:p>
+</w:ftr>
+</file>
+
+<file path=word/footer3.xml><?xml version="1.0" encoding="utf-8"?>
+<w:ftr xmlns:wpc="http://schemas.microsoft.com/office/word/2010/wordprocessingCanvas" xmlns:cx="http://schemas.microsoft.com/office/drawing/2014/chartex" xmlns:cx1="http://schemas.microsoft.com/office/drawing/2015/9/8/chartex" xmlns:cx2="http://schemas.microsoft.com/office/drawing/2015/10/21/chartex" xmlns:cx3="http://schemas.microsoft.com/office/drawing/2016/5/9/chartex" xmlns:cx4="http://schemas.microsoft.com/office/drawing/2016/5/10/chartex" xmlns:cx5="http://schemas.microsoft.com/office/drawing/2016/5/11/chartex" xmlns:cx6="http://schemas.microsoft.com/office/drawing/2016/5/12/chartex" xmlns:cx7="http://schemas.microsoft.com/office/drawing/2016/5/13/chartex" xmlns:cx8="http://schemas.microsoft.com/office/drawing/2016/5/14/chartex" xmlns:mc="http://schemas.openxmlformats.org/markup-compatibility/2006" xmlns:aink="http://schemas.microsoft.com/office/drawing/2016/ink" xmlns:am3d="http://schemas.microsoft.com/office/drawing/2017/model3d" xmlns:o="urn:schemas-microsoft-com:office:office" xmlns:oel="http://schemas.microsoft.com/office/2019/extlst" xmlns:r="http://schemas.openxmlformats.org/officeDocument/2006/relationships" xmlns:m="http://schemas.openxmlformats.org/officeDocument/2006/math" xmlns:v="urn:schemas-microsoft-com:vml" xmlns:wp14="http://schemas.microsoft.com/office/word/2010/wordprocessingDrawing" xmlns:wp="http://schemas.openxmlformats.org/drawingml/2006/wordprocessingDrawing" xmlns:w10="urn:schemas-microsoft-com:office:word" xmlns:w="http://schemas.openxmlformats.org/wordprocessingml/2006/main" xmlns:w14="http://schemas.microsoft.com/office/word/2010/wordml" xmlns:w15="http://schemas.microsoft.com/office/word/2012/wordml" xmlns:w16cex="http://schemas.microsoft.com/office/word/2018/wordml/cex" xmlns:w16cid="http://schemas.microsoft.com/office/word/2016/wordml/cid" xmlns:w16="http://schemas.microsoft.com/office/word/2018/wordml" xmlns:w16sdtdh="http://schemas.microsoft.com/office/word/2020/wordml/sdtdatahash" xmlns:w16se="http://schemas.microsoft.com/office/word/2015/wordml/symex" xmlns:wpg="http://schemas.microsoft.com/office/word/2010/wordprocessingGroup" xmlns:wpi="http://schemas.microsoft.com/office/word/2010/wordprocessingInk" xmlns:wne="http://schemas.microsoft.com/office/word/2006/wordml" xmlns:wps="http://schemas.microsoft.com/office/word/2010/wordprocessingShape" mc:Ignorable="w14 w15 w16se w16cid w16 w16cex w16sdtdh wp14">
+  <w:p>
+    <w:pPr>
+      <w:pStyle w:val="Footer"/>
+    </w:pPr>
     <w:r>
-      <w:t>about #word_count# words</w:t>
+      <w:t>#footer_left#</w:t>
+    </w:r>
+    <w:r>
+      <w:tab/>
+    </w:r>
+    <w:r>
+      <w:tab/>
+    </w:r>
+    <w:r>
+      <w:t>#footer_right#</w:t>
     </w:r>
   </w:p>
 </w:ftr>
 </file>
 
 <file path=word/footnotes.xml><?xml version="1.0" encoding="utf-8"?>
-<w:footnotes xmlns:wpc="http://schemas.microsoft.com/office/word/2010/wordprocessingCanvas" xmlns:cx="http://schemas.microsoft.com/office/drawing/2014/chartex" xmlns:cx1="http://schemas.microsoft.com/office/drawing/2015/9/8/chartex" xmlns:cx2="http://schemas.microsoft.com/office/drawing/2015/10/21/chartex" xmlns:cx3="http://schemas.microsoft.com/office/drawing/2016/5/9/chartex" xmlns:cx4="http://schemas.microsoft.com/office/drawing/2016/5/10/chartex" xmlns:cx5="http://schemas.microsoft.com/office/drawing/2016/5/11/chartex" xmlns:cx6="http://schemas.microsoft.com/office/drawing/2016/5/12/chartex" xmlns:cx7="http://schemas.microsoft.com/office/drawing/2016/5/13/chartex" xmlns:cx8="http://schemas.microsoft.com/office/drawing/2016/5/14/chartex" xmlns:mc="http://schemas.openxmlformats.org/markup-compatibility/2006" xmlns:aink="http://schemas.microsoft.com/office/drawing/2016/ink" xmlns:am3d="http://schemas.microsoft.com/office/drawing/2017/model3d" xmlns:o="urn:schemas-microsoft-com:office:office" xmlns:r="http://schemas.openxmlformats.org/officeDocument/2006/relationships" xmlns:m="http://schemas.openxmlformats.org/officeDocument/2006/math" xmlns:v="urn:schemas-microsoft-com:vml" xmlns:wp14="http://schemas.microsoft.com/office/word/2010/wordprocessingDrawing" xmlns:wp="http://schemas.openxmlformats.org/drawingml/2006/wordprocessingDrawing" xmlns:w10="urn:schemas-microsoft-com:office:word" xmlns:w="http://schemas.openxmlformats.org/wordprocessingml/2006/main" xmlns:w14="http://schemas.microsoft.com/office/word/2010/wordml" xmlns:w15="http://schemas.microsoft.com/office/word/2012/wordml" xmlns:w16cid="http://schemas.microsoft.com/office/word/2016/wordml/cid" xmlns:w16se="http://schemas.microsoft.com/office/word/2015/wordml/symex" xmlns:wpg="http://schemas.microsoft.com/office/word/2010/wordprocessingGroup" xmlns:wpi="http://schemas.microsoft.com/office/word/2010/wordprocessingInk" xmlns:wne="http://schemas.microsoft.com/office/word/2006/wordml" xmlns:wps="http://schemas.microsoft.com/office/word/2010/wordprocessingShape" mc:Ignorable="w14 w15 w16se w16cid wp14">
+<w:footnotes xmlns:wpc="http://schemas.microsoft.com/office/word/2010/wordprocessingCanvas" xmlns:cx="http://schemas.microsoft.com/office/drawing/2014/chartex" xmlns:cx1="http://schemas.microsoft.com/office/drawing/2015/9/8/chartex" xmlns:cx2="http://schemas.microsoft.com/office/drawing/2015/10/21/chartex" xmlns:cx3="http://schemas.microsoft.com/office/drawing/2016/5/9/chartex" xmlns:cx4="http://schemas.microsoft.com/office/drawing/2016/5/10/chartex" xmlns:cx5="http://schemas.microsoft.com/office/drawing/2016/5/11/chartex" xmlns:cx6="http://schemas.microsoft.com/office/drawing/2016/5/12/chartex" xmlns:cx7="http://schemas.microsoft.com/office/drawing/2016/5/13/chartex" xmlns:cx8="http://schemas.microsoft.com/office/drawing/2016/5/14/chartex" xmlns:mc="http://schemas.openxmlformats.org/markup-compatibility/2006" xmlns:aink="http://schemas.microsoft.com/office/drawing/2016/ink" xmlns:am3d="http://schemas.microsoft.com/office/drawing/2017/model3d" xmlns:o="urn:schemas-microsoft-com:office:office" xmlns:oel="http://schemas.microsoft.com/office/2019/extlst" xmlns:r="http://schemas.openxmlformats.org/officeDocument/2006/relationships" xmlns:m="http://schemas.openxmlformats.org/officeDocument/2006/math" xmlns:v="urn:schemas-microsoft-com:vml" xmlns:wp14="http://schemas.microsoft.com/office/word/2010/wordprocessingDrawing" xmlns:wp="http://schemas.openxmlformats.org/drawingml/2006/wordprocessingDrawing" xmlns:w10="urn:schemas-microsoft-com:office:word" xmlns:w="http://schemas.openxmlformats.org/wordprocessingml/2006/main" xmlns:w14="http://schemas.microsoft.com/office/word/2010/wordml" xmlns:w15="http://schemas.microsoft.com/office/word/2012/wordml" xmlns:w16cex="http://schemas.microsoft.com/office/word/2018/wordml/cex" xmlns:w16cid="http://schemas.microsoft.com/office/word/2016/wordml/cid" xmlns:w16="http://schemas.microsoft.com/office/word/2018/wordml" xmlns:w16sdtdh="http://schemas.microsoft.com/office/word/2020/wordml/sdtdatahash" xmlns:w16se="http://schemas.microsoft.com/office/word/2015/wordml/symex" xmlns:wpg="http://schemas.microsoft.com/office/word/2010/wordprocessingGroup" xmlns:wpi="http://schemas.microsoft.com/office/word/2010/wordprocessingInk" xmlns:wne="http://schemas.microsoft.com/office/word/2006/wordml" xmlns:wps="http://schemas.microsoft.com/office/word/2010/wordprocessingShape" mc:Ignorable="w14 w15 w16se w16cid w16 w16cex w16sdtdh wp14">
   <w:footnote w:type="separator" w:id="-1">
     <w:p>
       <w:r>
@@ -458,13 +478,23 @@
 </file>
 
 <file path=word/header1.xml><?xml version="1.0" encoding="utf-8"?>
-<w:hdr xmlns:wpc="http://schemas.microsoft.com/office/word/2010/wordprocessingCanvas" xmlns:cx="http://schemas.microsoft.com/office/drawing/2014/chartex" xmlns:cx1="http://schemas.microsoft.com/office/drawing/2015/9/8/chartex" xmlns:cx2="http://schemas.microsoft.com/office/drawing/2015/10/21/chartex" xmlns:cx3="http://schemas.microsoft.com/office/drawing/2016/5/9/chartex" xmlns:cx4="http://schemas.microsoft.com/office/drawing/2016/5/10/chartex" xmlns:cx5="http://schemas.microsoft.com/office/drawing/2016/5/11/chartex" xmlns:cx6="http://schemas.microsoft.com/office/drawing/2016/5/12/chartex" xmlns:cx7="http://schemas.microsoft.com/office/drawing/2016/5/13/chartex" xmlns:cx8="http://schemas.microsoft.com/office/drawing/2016/5/14/chartex" xmlns:mc="http://schemas.openxmlformats.org/markup-compatibility/2006" xmlns:aink="http://schemas.microsoft.com/office/drawing/2016/ink" xmlns:am3d="http://schemas.microsoft.com/office/drawing/2017/model3d" xmlns:o="urn:schemas-microsoft-com:office:office" xmlns:r="http://schemas.openxmlformats.org/officeDocument/2006/relationships" xmlns:m="http://schemas.openxmlformats.org/officeDocument/2006/math" xmlns:v="urn:schemas-microsoft-com:vml" xmlns:wp14="http://schemas.microsoft.com/office/word/2010/wordprocessingDrawing" xmlns:wp="http://schemas.openxmlformats.org/drawingml/2006/wordprocessingDrawing" xmlns:w10="urn:schemas-microsoft-com:office:word" xmlns:w="http://schemas.openxmlformats.org/wordprocessingml/2006/main" xmlns:w14="http://schemas.microsoft.com/office/word/2010/wordml" xmlns:w15="http://schemas.microsoft.com/office/word/2012/wordml" xmlns:w16cid="http://schemas.microsoft.com/office/word/2016/wordml/cid" xmlns:w16se="http://schemas.microsoft.com/office/word/2015/wordml/symex" xmlns:wpg="http://schemas.microsoft.com/office/word/2010/wordprocessingGroup" xmlns:wpi="http://schemas.microsoft.com/office/word/2010/wordprocessingInk" xmlns:wne="http://schemas.microsoft.com/office/word/2006/wordml" xmlns:wps="http://schemas.microsoft.com/office/word/2010/wordprocessingShape" mc:Ignorable="w14 w15 w16se w16cid wp14">
+<w:hdr xmlns:wpc="http://schemas.microsoft.com/office/word/2010/wordprocessingCanvas" xmlns:cx="http://schemas.microsoft.com/office/drawing/2014/chartex" xmlns:cx1="http://schemas.microsoft.com/office/drawing/2015/9/8/chartex" xmlns:cx2="http://schemas.microsoft.com/office/drawing/2015/10/21/chartex" xmlns:cx3="http://schemas.microsoft.com/office/drawing/2016/5/9/chartex" xmlns:cx4="http://schemas.microsoft.com/office/drawing/2016/5/10/chartex" xmlns:cx5="http://schemas.microsoft.com/office/drawing/2016/5/11/chartex" xmlns:cx6="http://schemas.microsoft.com/office/drawing/2016/5/12/chartex" xmlns:cx7="http://schemas.microsoft.com/office/drawing/2016/5/13/chartex" xmlns:cx8="http://schemas.microsoft.com/office/drawing/2016/5/14/chartex" xmlns:mc="http://schemas.openxmlformats.org/markup-compatibility/2006" xmlns:aink="http://schemas.microsoft.com/office/drawing/2016/ink" xmlns:am3d="http://schemas.microsoft.com/office/drawing/2017/model3d" xmlns:o="urn:schemas-microsoft-com:office:office" xmlns:oel="http://schemas.microsoft.com/office/2019/extlst" xmlns:r="http://schemas.openxmlformats.org/officeDocument/2006/relationships" xmlns:m="http://schemas.openxmlformats.org/officeDocument/2006/math" xmlns:v="urn:schemas-microsoft-com:vml" xmlns:wp14="http://schemas.microsoft.com/office/word/2010/wordprocessingDrawing" xmlns:wp="http://schemas.openxmlformats.org/drawingml/2006/wordprocessingDrawing" xmlns:w10="urn:schemas-microsoft-com:office:word" xmlns:w="http://schemas.openxmlformats.org/wordprocessingml/2006/main" xmlns:w14="http://schemas.microsoft.com/office/word/2010/wordml" xmlns:w15="http://schemas.microsoft.com/office/word/2012/wordml" xmlns:w16cex="http://schemas.microsoft.com/office/word/2018/wordml/cex" xmlns:w16cid="http://schemas.microsoft.com/office/word/2016/wordml/cid" xmlns:w16="http://schemas.microsoft.com/office/word/2018/wordml" xmlns:w16sdtdh="http://schemas.microsoft.com/office/word/2020/wordml/sdtdatahash" xmlns:w16se="http://schemas.microsoft.com/office/word/2015/wordml/symex" xmlns:wpg="http://schemas.microsoft.com/office/word/2010/wordprocessingGroup" xmlns:wpi="http://schemas.microsoft.com/office/word/2010/wordprocessingInk" xmlns:wne="http://schemas.microsoft.com/office/word/2006/wordml" xmlns:wps="http://schemas.microsoft.com/office/word/2010/wordprocessingShape" mc:Ignorable="w14 w15 w16se w16cid w16 w16cex w16sdtdh wp14">
   <w:p>
     <w:pPr>
       <w:pStyle w:val="Header"/>
     </w:pPr>
+  </w:p>
+</w:hdr>
+</file>
+
+<file path=word/header2.xml><?xml version="1.0" encoding="utf-8"?>
+<w:hdr xmlns:wpc="http://schemas.microsoft.com/office/word/2010/wordprocessingCanvas" xmlns:cx="http://schemas.microsoft.com/office/drawing/2014/chartex" xmlns:cx1="http://schemas.microsoft.com/office/drawing/2015/9/8/chartex" xmlns:cx2="http://schemas.microsoft.com/office/drawing/2015/10/21/chartex" xmlns:cx3="http://schemas.microsoft.com/office/drawing/2016/5/9/chartex" xmlns:cx4="http://schemas.microsoft.com/office/drawing/2016/5/10/chartex" xmlns:cx5="http://schemas.microsoft.com/office/drawing/2016/5/11/chartex" xmlns:cx6="http://schemas.microsoft.com/office/drawing/2016/5/12/chartex" xmlns:cx7="http://schemas.microsoft.com/office/drawing/2016/5/13/chartex" xmlns:cx8="http://schemas.microsoft.com/office/drawing/2016/5/14/chartex" xmlns:mc="http://schemas.openxmlformats.org/markup-compatibility/2006" xmlns:aink="http://schemas.microsoft.com/office/drawing/2016/ink" xmlns:am3d="http://schemas.microsoft.com/office/drawing/2017/model3d" xmlns:o="urn:schemas-microsoft-com:office:office" xmlns:oel="http://schemas.microsoft.com/office/2019/extlst" xmlns:r="http://schemas.openxmlformats.org/officeDocument/2006/relationships" xmlns:m="http://schemas.openxmlformats.org/officeDocument/2006/math" xmlns:v="urn:schemas-microsoft-com:vml" xmlns:wp14="http://schemas.microsoft.com/office/word/2010/wordprocessingDrawing" xmlns:wp="http://schemas.openxmlformats.org/drawingml/2006/wordprocessingDrawing" xmlns:w10="urn:schemas-microsoft-com:office:word" xmlns:w="http://schemas.openxmlformats.org/wordprocessingml/2006/main" xmlns:w14="http://schemas.microsoft.com/office/word/2010/wordml" xmlns:w15="http://schemas.microsoft.com/office/word/2012/wordml" xmlns:w16cex="http://schemas.microsoft.com/office/word/2018/wordml/cex" xmlns:w16cid="http://schemas.microsoft.com/office/word/2016/wordml/cid" xmlns:w16="http://schemas.microsoft.com/office/word/2018/wordml" xmlns:w16sdtdh="http://schemas.microsoft.com/office/word/2020/wordml/sdtdatahash" xmlns:w16se="http://schemas.microsoft.com/office/word/2015/wordml/symex" xmlns:wpg="http://schemas.microsoft.com/office/word/2010/wordprocessingGroup" xmlns:wpi="http://schemas.microsoft.com/office/word/2010/wordprocessingInk" xmlns:wne="http://schemas.microsoft.com/office/word/2006/wordml" xmlns:wps="http://schemas.microsoft.com/office/word/2010/wordprocessingShape" mc:Ignorable="w14 w15 w16se w16cid w16 w16cex w16sdtdh wp14">
+  <w:p>
+    <w:pPr>
+      <w:pStyle w:val="Header"/>
+    </w:pPr>
     <w:r>
-      <w:t>#author_lastname# / #short_title# / </w:t>
+      <w:t>#author_lastname# / #short_title# /</w:t>
     </w:r>
     <w:r>
       <w:fldChar w:fldCharType="begin"/>
@@ -488,8 +518,8 @@
 </w:hdr>
 </file>
 
-<file path=word/header2.xml><?xml version="1.0" encoding="utf-8"?>
-<w:hdr xmlns:wpc="http://schemas.microsoft.com/office/word/2010/wordprocessingCanvas" xmlns:cx="http://schemas.microsoft.com/office/drawing/2014/chartex" xmlns:cx1="http://schemas.microsoft.com/office/drawing/2015/9/8/chartex" xmlns:cx2="http://schemas.microsoft.com/office/drawing/2015/10/21/chartex" xmlns:cx3="http://schemas.microsoft.com/office/drawing/2016/5/9/chartex" xmlns:cx4="http://schemas.microsoft.com/office/drawing/2016/5/10/chartex" xmlns:cx5="http://schemas.microsoft.com/office/drawing/2016/5/11/chartex" xmlns:cx6="http://schemas.microsoft.com/office/drawing/2016/5/12/chartex" xmlns:cx7="http://schemas.microsoft.com/office/drawing/2016/5/13/chartex" xmlns:cx8="http://schemas.microsoft.com/office/drawing/2016/5/14/chartex" xmlns:mc="http://schemas.openxmlformats.org/markup-compatibility/2006" xmlns:aink="http://schemas.microsoft.com/office/drawing/2016/ink" xmlns:am3d="http://schemas.microsoft.com/office/drawing/2017/model3d" xmlns:o="urn:schemas-microsoft-com:office:office" xmlns:r="http://schemas.openxmlformats.org/officeDocument/2006/relationships" xmlns:m="http://schemas.openxmlformats.org/officeDocument/2006/math" xmlns:v="urn:schemas-microsoft-com:vml" xmlns:wp14="http://schemas.microsoft.com/office/word/2010/wordprocessingDrawing" xmlns:wp="http://schemas.openxmlformats.org/drawingml/2006/wordprocessingDrawing" xmlns:w10="urn:schemas-microsoft-com:office:word" xmlns:w="http://schemas.openxmlformats.org/wordprocessingml/2006/main" xmlns:w14="http://schemas.microsoft.com/office/word/2010/wordml" xmlns:w15="http://schemas.microsoft.com/office/word/2012/wordml" xmlns:w16cid="http://schemas.microsoft.com/office/word/2016/wordml/cid" xmlns:w16se="http://schemas.microsoft.com/office/word/2015/wordml/symex" xmlns:wpg="http://schemas.microsoft.com/office/word/2010/wordprocessingGroup" xmlns:wpi="http://schemas.microsoft.com/office/word/2010/wordprocessingInk" xmlns:wne="http://schemas.microsoft.com/office/word/2006/wordml" xmlns:wps="http://schemas.microsoft.com/office/word/2010/wordprocessingShape" mc:Ignorable="w14 w15 w16se w16cid wp14">
+<file path=word/header3.xml><?xml version="1.0" encoding="utf-8"?>
+<w:hdr xmlns:wpc="http://schemas.microsoft.com/office/word/2010/wordprocessingCanvas" xmlns:cx="http://schemas.microsoft.com/office/drawing/2014/chartex" xmlns:cx1="http://schemas.microsoft.com/office/drawing/2015/9/8/chartex" xmlns:cx2="http://schemas.microsoft.com/office/drawing/2015/10/21/chartex" xmlns:cx3="http://schemas.microsoft.com/office/drawing/2016/5/9/chartex" xmlns:cx4="http://schemas.microsoft.com/office/drawing/2016/5/10/chartex" xmlns:cx5="http://schemas.microsoft.com/office/drawing/2016/5/11/chartex" xmlns:cx6="http://schemas.microsoft.com/office/drawing/2016/5/12/chartex" xmlns:cx7="http://schemas.microsoft.com/office/drawing/2016/5/13/chartex" xmlns:cx8="http://schemas.microsoft.com/office/drawing/2016/5/14/chartex" xmlns:mc="http://schemas.openxmlformats.org/markup-compatibility/2006" xmlns:aink="http://schemas.microsoft.com/office/drawing/2016/ink" xmlns:am3d="http://schemas.microsoft.com/office/drawing/2017/model3d" xmlns:o="urn:schemas-microsoft-com:office:office" xmlns:oel="http://schemas.microsoft.com/office/2019/extlst" xmlns:r="http://schemas.openxmlformats.org/officeDocument/2006/relationships" xmlns:m="http://schemas.openxmlformats.org/officeDocument/2006/math" xmlns:v="urn:schemas-microsoft-com:vml" xmlns:wp14="http://schemas.microsoft.com/office/word/2010/wordprocessingDrawing" xmlns:wp="http://schemas.openxmlformats.org/drawingml/2006/wordprocessingDrawing" xmlns:w10="urn:schemas-microsoft-com:office:word" xmlns:w="http://schemas.openxmlformats.org/wordprocessingml/2006/main" xmlns:w14="http://schemas.microsoft.com/office/word/2010/wordml" xmlns:w15="http://schemas.microsoft.com/office/word/2012/wordml" xmlns:w16cex="http://schemas.microsoft.com/office/word/2018/wordml/cex" xmlns:w16cid="http://schemas.microsoft.com/office/word/2016/wordml/cid" xmlns:w16="http://schemas.microsoft.com/office/word/2018/wordml" xmlns:w16sdtdh="http://schemas.microsoft.com/office/word/2020/wordml/sdtdatahash" xmlns:w16se="http://schemas.microsoft.com/office/word/2015/wordml/symex" xmlns:wpg="http://schemas.microsoft.com/office/word/2010/wordprocessingGroup" xmlns:wpi="http://schemas.microsoft.com/office/word/2010/wordprocessingInk" xmlns:wne="http://schemas.microsoft.com/office/word/2006/wordml" xmlns:wps="http://schemas.microsoft.com/office/word/2010/wordprocessingShape" mc:Ignorable="w14 w15 w16se w16cid w16 w16cex w16sdtdh wp14">
   <w:tbl>
     <w:tblPr>
       <w:tblStyle w:val="TableGrid"/>
@@ -573,6 +603,12 @@
           <w:pPr>
             <w:pStyle w:val="Header"/>
           </w:pPr>
+          <w:r>
+            <w:t>approx.</w:t>
+          </w:r>
+          <w:r>
+            <w:t xml:space="preserve"> #word_count# words</w:t>
+          </w:r>
         </w:p>
       </w:tc>
     </w:tr>
@@ -586,11 +622,11 @@
 </file>
 
 <file path=word/numbering.xml><?xml version="1.0" encoding="utf-8"?>
-<w:numbering xmlns:wpc="http://schemas.microsoft.com/office/word/2010/wordprocessingCanvas" xmlns:cx="http://schemas.microsoft.com/office/drawing/2014/chartex" xmlns:cx1="http://schemas.microsoft.com/office/drawing/2015/9/8/chartex" xmlns:cx2="http://schemas.microsoft.com/office/drawing/2015/10/21/chartex" xmlns:cx3="http://schemas.microsoft.com/office/drawing/2016/5/9/chartex" xmlns:cx4="http://schemas.microsoft.com/office/drawing/2016/5/10/chartex" xmlns:cx5="http://schemas.microsoft.com/office/drawing/2016/5/11/chartex" xmlns:cx6="http://schemas.microsoft.com/office/drawing/2016/5/12/chartex" xmlns:cx7="http://schemas.microsoft.com/office/drawing/2016/5/13/chartex" xmlns:cx8="http://schemas.microsoft.com/office/drawing/2016/5/14/chartex" xmlns:mc="http://schemas.openxmlformats.org/markup-compatibility/2006" xmlns:aink="http://schemas.microsoft.com/office/drawing/2016/ink" xmlns:am3d="http://schemas.microsoft.com/office/drawing/2017/model3d" xmlns:o="urn:schemas-microsoft-com:office:office" xmlns:r="http://schemas.openxmlformats.org/officeDocument/2006/relationships" xmlns:m="http://schemas.openxmlformats.org/officeDocument/2006/math" xmlns:v="urn:schemas-microsoft-com:vml" xmlns:wp14="http://schemas.microsoft.com/office/word/2010/wordprocessingDrawing" xmlns:wp="http://schemas.openxmlformats.org/drawingml/2006/wordprocessingDrawing" xmlns:w10="urn:schemas-microsoft-com:office:word" xmlns:w="http://schemas.openxmlformats.org/wordprocessingml/2006/main" xmlns:w14="http://schemas.microsoft.com/office/word/2010/wordml" xmlns:w15="http://schemas.microsoft.com/office/word/2012/wordml" xmlns:w16cid="http://schemas.microsoft.com/office/word/2016/wordml/cid" xmlns:w16se="http://schemas.microsoft.com/office/word/2015/wordml/symex" xmlns:wpg="http://schemas.microsoft.com/office/word/2010/wordprocessingGroup" xmlns:wpi="http://schemas.microsoft.com/office/word/2010/wordprocessingInk" xmlns:wne="http://schemas.microsoft.com/office/word/2006/wordml" xmlns:wps="http://schemas.microsoft.com/office/word/2010/wordprocessingShape" mc:Ignorable="w14 w15 w16se w16cid wp14">
+<w:numbering xmlns:wpc="http://schemas.microsoft.com/office/word/2010/wordprocessingCanvas" xmlns:cx="http://schemas.microsoft.com/office/drawing/2014/chartex" xmlns:cx1="http://schemas.microsoft.com/office/drawing/2015/9/8/chartex" xmlns:cx2="http://schemas.microsoft.com/office/drawing/2015/10/21/chartex" xmlns:cx3="http://schemas.microsoft.com/office/drawing/2016/5/9/chartex" xmlns:cx4="http://schemas.microsoft.com/office/drawing/2016/5/10/chartex" xmlns:cx5="http://schemas.microsoft.com/office/drawing/2016/5/11/chartex" xmlns:cx6="http://schemas.microsoft.com/office/drawing/2016/5/12/chartex" xmlns:cx7="http://schemas.microsoft.com/office/drawing/2016/5/13/chartex" xmlns:cx8="http://schemas.microsoft.com/office/drawing/2016/5/14/chartex" xmlns:mc="http://schemas.openxmlformats.org/markup-compatibility/2006" xmlns:aink="http://schemas.microsoft.com/office/drawing/2016/ink" xmlns:am3d="http://schemas.microsoft.com/office/drawing/2017/model3d" xmlns:o="urn:schemas-microsoft-com:office:office" xmlns:oel="http://schemas.microsoft.com/office/2019/extlst" xmlns:r="http://schemas.openxmlformats.org/officeDocument/2006/relationships" xmlns:m="http://schemas.openxmlformats.org/officeDocument/2006/math" xmlns:v="urn:schemas-microsoft-com:vml" xmlns:wp14="http://schemas.microsoft.com/office/word/2010/wordprocessingDrawing" xmlns:wp="http://schemas.openxmlformats.org/drawingml/2006/wordprocessingDrawing" xmlns:w10="urn:schemas-microsoft-com:office:word" xmlns:w="http://schemas.openxmlformats.org/wordprocessingml/2006/main" xmlns:w14="http://schemas.microsoft.com/office/word/2010/wordml" xmlns:w15="http://schemas.microsoft.com/office/word/2012/wordml" xmlns:w16cex="http://schemas.microsoft.com/office/word/2018/wordml/cex" xmlns:w16cid="http://schemas.microsoft.com/office/word/2016/wordml/cid" xmlns:w16="http://schemas.microsoft.com/office/word/2018/wordml" xmlns:w16sdtdh="http://schemas.microsoft.com/office/word/2020/wordml/sdtdatahash" xmlns:w16se="http://schemas.microsoft.com/office/word/2015/wordml/symex" xmlns:wpg="http://schemas.microsoft.com/office/word/2010/wordprocessingGroup" xmlns:wpi="http://schemas.microsoft.com/office/word/2010/wordprocessingInk" xmlns:wne="http://schemas.microsoft.com/office/word/2006/wordml" xmlns:wps="http://schemas.microsoft.com/office/word/2010/wordprocessingShape" mc:Ignorable="w14 w15 w16se w16cid w16 w16cex w16sdtdh wp14">
   <w:abstractNum w:abstractNumId="0" w15:restartNumberingAfterBreak="0">
     <w:nsid w:val="FFFFFF7C"/>
     <w:multiLevelType w:val="singleLevel"/>
-    <w:tmpl w:val="F468FD9A"/>
+    <w:tmpl w:val="3A7056AE"/>
     <w:lvl w:ilvl="0">
       <w:start w:val="1"/>
       <w:numFmt w:val="decimal"/>
@@ -607,7 +643,7 @@
   <w:abstractNum w:abstractNumId="1" w15:restartNumberingAfterBreak="0">
     <w:nsid w:val="FFFFFF7D"/>
     <w:multiLevelType w:val="singleLevel"/>
-    <w:tmpl w:val="9D6807F0"/>
+    <w:tmpl w:val="EB1AD372"/>
     <w:lvl w:ilvl="0">
       <w:start w:val="1"/>
       <w:numFmt w:val="decimal"/>
@@ -624,7 +660,7 @@
   <w:abstractNum w:abstractNumId="2" w15:restartNumberingAfterBreak="0">
     <w:nsid w:val="FFFFFF7E"/>
     <w:multiLevelType w:val="singleLevel"/>
-    <w:tmpl w:val="CC906EC2"/>
+    <w:tmpl w:val="38821C8C"/>
     <w:lvl w:ilvl="0">
       <w:start w:val="1"/>
       <w:numFmt w:val="decimal"/>
@@ -641,7 +677,7 @@
   <w:abstractNum w:abstractNumId="3" w15:restartNumberingAfterBreak="0">
     <w:nsid w:val="FFFFFF7F"/>
     <w:multiLevelType w:val="singleLevel"/>
-    <w:tmpl w:val="9B9E8E86"/>
+    <w:tmpl w:val="A8C8B040"/>
     <w:lvl w:ilvl="0">
       <w:start w:val="1"/>
       <w:numFmt w:val="decimal"/>
@@ -658,7 +694,7 @@
   <w:abstractNum w:abstractNumId="4" w15:restartNumberingAfterBreak="0">
     <w:nsid w:val="FFFFFF80"/>
     <w:multiLevelType w:val="singleLevel"/>
-    <w:tmpl w:val="AB4062D6"/>
+    <w:tmpl w:val="81AE6AB6"/>
     <w:lvl w:ilvl="0">
       <w:start w:val="1"/>
       <w:numFmt w:val="bullet"/>
@@ -678,7 +714,7 @@
   <w:abstractNum w:abstractNumId="5" w15:restartNumberingAfterBreak="0">
     <w:nsid w:val="FFFFFF81"/>
     <w:multiLevelType w:val="singleLevel"/>
-    <w:tmpl w:val="2204611E"/>
+    <w:tmpl w:val="67FA52F8"/>
     <w:lvl w:ilvl="0">
       <w:start w:val="1"/>
       <w:numFmt w:val="bullet"/>
@@ -698,7 +734,7 @@
   <w:abstractNum w:abstractNumId="6" w15:restartNumberingAfterBreak="0">
     <w:nsid w:val="FFFFFF82"/>
     <w:multiLevelType w:val="singleLevel"/>
-    <w:tmpl w:val="24D0BDDA"/>
+    <w:tmpl w:val="890283D8"/>
     <w:lvl w:ilvl="0">
       <w:start w:val="1"/>
       <w:numFmt w:val="bullet"/>
@@ -718,7 +754,7 @@
   <w:abstractNum w:abstractNumId="7" w15:restartNumberingAfterBreak="0">
     <w:nsid w:val="FFFFFF83"/>
     <w:multiLevelType w:val="singleLevel"/>
-    <w:tmpl w:val="FCA0235A"/>
+    <w:tmpl w:val="7EB2E3FA"/>
     <w:lvl w:ilvl="0">
       <w:start w:val="1"/>
       <w:numFmt w:val="bullet"/>
@@ -738,7 +774,7 @@
   <w:abstractNum w:abstractNumId="8" w15:restartNumberingAfterBreak="0">
     <w:nsid w:val="FFFFFF88"/>
     <w:multiLevelType w:val="singleLevel"/>
-    <w:tmpl w:val="3086F9B2"/>
+    <w:tmpl w:val="FE302674"/>
     <w:lvl w:ilvl="0">
       <w:start w:val="1"/>
       <w:numFmt w:val="decimal"/>
@@ -755,7 +791,7 @@
   <w:abstractNum w:abstractNumId="9" w15:restartNumberingAfterBreak="0">
     <w:nsid w:val="FFFFFF89"/>
     <w:multiLevelType w:val="singleLevel"/>
-    <w:tmpl w:val="79542B24"/>
+    <w:tmpl w:val="6C16E7F8"/>
     <w:lvl w:ilvl="0">
       <w:start w:val="1"/>
       <w:numFmt w:val="bullet"/>
@@ -772,45 +808,45 @@
       </w:rPr>
     </w:lvl>
   </w:abstractNum>
-  <w:num w:numId="1">
+  <w:num w:numId="1" w16cid:durableId="110395132">
     <w:abstractNumId w:val="0"/>
   </w:num>
-  <w:num w:numId="2">
+  <w:num w:numId="2" w16cid:durableId="213932344">
     <w:abstractNumId w:val="1"/>
   </w:num>
-  <w:num w:numId="3">
+  <w:num w:numId="3" w16cid:durableId="872621365">
     <w:abstractNumId w:val="2"/>
   </w:num>
-  <w:num w:numId="4">
+  <w:num w:numId="4" w16cid:durableId="2136100923">
     <w:abstractNumId w:val="3"/>
   </w:num>
-  <w:num w:numId="5">
+  <w:num w:numId="5" w16cid:durableId="1397893422">
     <w:abstractNumId w:val="8"/>
   </w:num>
-  <w:num w:numId="6">
+  <w:num w:numId="6" w16cid:durableId="1554997210">
     <w:abstractNumId w:val="4"/>
   </w:num>
-  <w:num w:numId="7">
+  <w:num w:numId="7" w16cid:durableId="1273627847">
     <w:abstractNumId w:val="5"/>
   </w:num>
-  <w:num w:numId="8">
+  <w:num w:numId="8" w16cid:durableId="824469741">
     <w:abstractNumId w:val="6"/>
   </w:num>
-  <w:num w:numId="9">
+  <w:num w:numId="9" w16cid:durableId="1951617709">
     <w:abstractNumId w:val="7"/>
   </w:num>
-  <w:num w:numId="10">
+  <w:num w:numId="10" w16cid:durableId="191652708">
     <w:abstractNumId w:val="9"/>
   </w:num>
 </w:numbering>
 </file>
 
 <file path=word/styles.xml><?xml version="1.0" encoding="utf-8"?>
-<w:styles xmlns:mc="http://schemas.openxmlformats.org/markup-compatibility/2006" xmlns:r="http://schemas.openxmlformats.org/officeDocument/2006/relationships" xmlns:w="http://schemas.openxmlformats.org/wordprocessingml/2006/main" xmlns:w14="http://schemas.microsoft.com/office/word/2010/wordml" xmlns:w15="http://schemas.microsoft.com/office/word/2012/wordml" xmlns:w16cid="http://schemas.microsoft.com/office/word/2016/wordml/cid" xmlns:w16se="http://schemas.microsoft.com/office/word/2015/wordml/symex" mc:Ignorable="w14 w15 w16se w16cid">
+<w:styles xmlns:mc="http://schemas.openxmlformats.org/markup-compatibility/2006" xmlns:r="http://schemas.openxmlformats.org/officeDocument/2006/relationships" xmlns:w="http://schemas.openxmlformats.org/wordprocessingml/2006/main" xmlns:w14="http://schemas.microsoft.com/office/word/2010/wordml" xmlns:w15="http://schemas.microsoft.com/office/word/2012/wordml" xmlns:w16cex="http://schemas.microsoft.com/office/word/2018/wordml/cex" xmlns:w16cid="http://schemas.microsoft.com/office/word/2016/wordml/cid" xmlns:w16="http://schemas.microsoft.com/office/word/2018/wordml" xmlns:w16sdtdh="http://schemas.microsoft.com/office/word/2020/wordml/sdtdatahash" xmlns:w16se="http://schemas.microsoft.com/office/word/2015/wordml/symex" mc:Ignorable="w14 w15 w16se w16cid w16 w16cex w16sdtdh">
   <w:docDefaults>
     <w:rPrDefault>
       <w:rPr>
-        <w:rFonts w:asciiTheme="minorHAnsi" w:eastAsiaTheme="minorHAnsi" w:hAnsiTheme="minorHAnsi" w:cstheme="minorBidi"/>
+        <w:rFonts w:ascii="Times" w:eastAsiaTheme="minorHAnsi" w:hAnsi="Times" w:cstheme="minorBidi"/>
         <w:sz w:val="24"/>
         <w:szCs w:val="24"/>
         <w:lang w:val="en-US" w:eastAsia="en-US" w:bidi="ar-SA"/>
@@ -818,7 +854,7 @@
     </w:rPrDefault>
     <w:pPrDefault/>
   </w:docDefaults>
-  <w:latentStyles w:defLockedState="0" w:defUIPriority="99" w:defSemiHidden="0" w:defUnhideWhenUsed="0" w:defQFormat="0" w:count="375">
+  <w:latentStyles w:defLockedState="0" w:defUIPriority="99" w:defSemiHidden="0" w:defUnhideWhenUsed="0" w:defQFormat="0" w:count="376">
     <w:lsdException w:name="Normal" w:uiPriority="0" w:qFormat="1"/>
     <w:lsdException w:name="heading 1" w:uiPriority="9" w:qFormat="1"/>
     <w:lsdException w:name="heading 2" w:semiHidden="1" w:uiPriority="9" w:unhideWhenUsed="1" w:qFormat="1"/>
@@ -1192,14 +1228,12 @@
     <w:lsdException w:name="List Table 7 Colorful Accent 6" w:uiPriority="52"/>
     <w:lsdException w:name="Mention" w:semiHidden="1" w:unhideWhenUsed="1"/>
     <w:lsdException w:name="Smart Hyperlink" w:semiHidden="1" w:unhideWhenUsed="1"/>
+    <w:lsdException w:name="Smart Link" w:semiHidden="1" w:unhideWhenUsed="1"/>
   </w:latentStyles>
   <w:style w:type="paragraph" w:default="1" w:styleId="Normal">
     <w:name w:val="Normal"/>
     <w:qFormat/>
     <w:rsid w:val="00E74FFE"/>
-    <w:rPr>
-      <w:rFonts w:ascii="Times New Roman" w:hAnsi="Times New Roman"/>
-    </w:rPr>
   </w:style>
   <w:style w:type="paragraph" w:styleId="Heading1">
     <w:name w:val="heading 1"/>
@@ -1208,12 +1242,13 @@
     <w:link w:val="Heading1Char"/>
     <w:uiPriority w:val="9"/>
     <w:qFormat/>
-    <w:rsid w:val="00783C2A"/>
+    <w:rsid w:val="00CE4D25"/>
     <w:pPr>
       <w:keepNext/>
       <w:keepLines/>
       <w:pageBreakBefore/>
-      <w:spacing w:before="4320" w:line="480" w:lineRule="auto"/>
+      <w:framePr w:wrap="notBeside" w:vAnchor="text" w:hAnchor="text" w:xAlign="center" w:y="1"/>
+      <w:spacing w:before="3600" w:line="480" w:lineRule="auto"/>
       <w:jc w:val="center"/>
       <w:outlineLvl w:val="0"/>
     </w:pPr>
@@ -1226,9 +1261,9 @@
     <w:uiPriority w:val="9"/>
     <w:unhideWhenUsed/>
     <w:qFormat/>
-    <w:rsid w:val="00317771"/>
-    <w:pPr>
-      <w:spacing w:before="480" w:line="480" w:lineRule="auto"/>
+    <w:rsid w:val="00A23EBD"/>
+    <w:pPr>
+      <w:spacing w:before="2880" w:line="480" w:lineRule="auto"/>
       <w:jc w:val="center"/>
       <w:outlineLvl w:val="1"/>
     </w:pPr>
@@ -1617,7 +1652,7 @@
     <w:basedOn w:val="DefaultParagraphFont"/>
     <w:link w:val="Heading1"/>
     <w:uiPriority w:val="9"/>
-    <w:rsid w:val="00783C2A"/>
+    <w:rsid w:val="00CE4D25"/>
     <w:rPr>
       <w:rFonts w:ascii="Times New Roman" w:hAnsi="Times New Roman"/>
     </w:rPr>
@@ -1627,7 +1662,7 @@
     <w:basedOn w:val="DefaultParagraphFont"/>
     <w:link w:val="Heading2"/>
     <w:uiPriority w:val="9"/>
-    <w:rsid w:val="00317771"/>
+    <w:rsid w:val="00A23EBD"/>
     <w:rPr>
       <w:rFonts w:ascii="Times New Roman" w:hAnsi="Times New Roman"/>
       <w:u w:val="single"/>
@@ -1779,6 +1814,26 @@
       <w:spacing w:before="40" w:after="40" w:line="240" w:lineRule="auto"/>
       <w:ind w:firstLine="0"/>
     </w:pPr>
+  </w:style>
+  <w:style w:type="paragraph" w:styleId="TOCHeading">
+    <w:name w:val="TOC Heading"/>
+    <w:basedOn w:val="Heading1"/>
+    <w:next w:val="Normal"/>
+    <w:uiPriority w:val="39"/>
+    <w:semiHidden/>
+    <w:unhideWhenUsed/>
+    <w:qFormat/>
+    <w:rsid w:val="00B715FB"/>
+    <w:pPr>
+      <w:framePr w:wrap="auto" w:vAnchor="margin" w:xAlign="left" w:yAlign="inline"/>
+      <w:spacing w:before="240" w:after="720" w:line="240" w:lineRule="auto"/>
+      <w:jc w:val="left"/>
+      <w:outlineLvl w:val="9"/>
+    </w:pPr>
+    <w:rPr>
+      <w:rFonts w:eastAsiaTheme="majorEastAsia" w:cstheme="majorBidi"/>
+      <w:szCs w:val="32"/>
+    </w:rPr>
   </w:style>
 </w:styles>
 </file>

</xml_diff>

<commit_message>
fixing author_lastname in header
</commit_message>
<xml_diff>
--- a/shunn/long/template-modern.docx
+++ b/shunn/long/template-modern.docx
@@ -172,27 +172,13 @@
         <w:rPr>
           <w:rStyle w:val="VerbatimChar"/>
         </w:rPr>
-        <w:t xml:space="preserve">Verbatim </w:t>
-      </w:r>
-      <w:proofErr w:type="gramStart"/>
-      <w:r>
-        <w:rPr>
-          <w:rStyle w:val="VerbatimChar"/>
-        </w:rPr>
-        <w:t xml:space="preserve">Char </w:t>
+        <w:t xml:space="preserve">Verbatim Char </w:t>
       </w:r>
       <w:r>
         <w:rPr>
           <w:rStyle w:val="BodyTextChar"/>
         </w:rPr>
-        <w:t xml:space="preserve"> .</w:t>
-      </w:r>
-      <w:proofErr w:type="gramEnd"/>
-      <w:r>
-        <w:rPr>
-          <w:rStyle w:val="BodyTextChar"/>
-        </w:rPr>
-        <w:t xml:space="preserve">     </w:t>
+        <w:t xml:space="preserve"> .     </w:t>
       </w:r>
       <w:hyperlink r:id="rId8" w:history="1">
         <w:r>
@@ -509,15 +495,10 @@
       <w:pStyle w:val="Header"/>
     </w:pPr>
     <w:r>
-      <w:t>#</w:t>
+      <w:t>#author_lastname#</w:t>
     </w:r>
-    <w:proofErr w:type="gramStart"/>
     <w:r>
-      <w:t>author</w:t>
-    </w:r>
-    <w:proofErr w:type="gramEnd"/>
-    <w:r>
-      <w:t>_lastname# / #short_title# /</w:t>
+      <w:t xml:space="preserve"> / #short_title# /</w:t>
     </w:r>
     <w:r>
       <w:fldChar w:fldCharType="begin"/>

</xml_diff>